<commit_message>
all group and updated doc for argparse 2.6 dependency
</commit_message>
<xml_diff>
--- a/WebContent/static/MessageDemo.docx
+++ b/WebContent/static/MessageDemo.docx
@@ -64,9 +64,23 @@
       <w:r>
         <w:t xml:space="preserve">download from </w:t>
       </w:r>
-      <w:r>
-        <w:t>http://www.python.org/</w:t>
-      </w:r>
+      <w:hyperlink r:id="rId6" w:history="1">
+        <w:r>
+          <w:rPr>
+            <w:rStyle w:val="Hyperlink"/>
+          </w:rPr>
+          <w:t>http://www.python.org/</w:t>
+        </w:r>
+      </w:hyperlink>
+      <w:r>
+        <w:t xml:space="preserve"> and follow install instructions.</w:t>
+      </w:r>
+    </w:p>
+    <w:p>
+      <w:pPr>
+        <w:pStyle w:val="ListParagraph"/>
+        <w:ind w:left="1440"/>
+      </w:pPr>
     </w:p>
     <w:p>
       <w:pPr>
@@ -88,9 +102,31 @@
           <w:numId w:val="1"/>
         </w:numPr>
       </w:pPr>
-      <w:r>
-        <w:t>https://code.google.com/p/httplib2/wiki/Install</w:t>
-      </w:r>
+      <w:hyperlink r:id="rId7" w:history="1">
+        <w:r>
+          <w:rPr>
+            <w:rStyle w:val="Hyperlink"/>
+          </w:rPr>
+          <w:t>https://code.google.com/p/httplib2/wiki/Install</w:t>
+        </w:r>
+      </w:hyperlink>
+    </w:p>
+    <w:p>
+      <w:pPr>
+        <w:pStyle w:val="ListParagraph"/>
+        <w:numPr>
+          <w:ilvl w:val="1"/>
+          <w:numId w:val="1"/>
+        </w:numPr>
+      </w:pPr>
+      <w:r>
+        <w:t>untar and then use “python setup.py install”</w:t>
+      </w:r>
+    </w:p>
+    <w:p>
+      <w:pPr>
+        <w:ind w:left="1080"/>
+      </w:pPr>
     </w:p>
     <w:p>
       <w:pPr>
@@ -101,7 +137,7 @@
         </w:numPr>
       </w:pPr>
       <w:r>
-        <w:t>The message demo client scripts.</w:t>
+        <w:t>if you have a python version prior to 2.7 (use: “python –version” to findout)</w:t>
       </w:r>
     </w:p>
     <w:p>
@@ -111,12 +147,44 @@
           <w:ilvl w:val="1"/>
           <w:numId w:val="1"/>
         </w:numPr>
-      </w:pPr>
-      <w:r>
-        <w:t>http://ec2-54-200-9-5.us-west-2.compute.amazonaws.com:8080/messa</w:t>
-      </w:r>
-      <w:r>
-        <w:t>ge/static/grogers.message.tar</w:t>
+        <w:rPr>
+          <w:rFonts w:eastAsia="Times New Roman" w:cs="Times New Roman"/>
+        </w:rPr>
+      </w:pPr>
+      <w:r>
+        <w:rPr>
+          <w:rFonts w:eastAsia="Times New Roman" w:cs="Times New Roman"/>
+        </w:rPr>
+        <w:fldChar w:fldCharType="begin"/>
+      </w:r>
+      <w:r>
+        <w:rPr>
+          <w:rFonts w:eastAsia="Times New Roman" w:cs="Times New Roman"/>
+        </w:rPr>
+        <w:instrText xml:space="preserve"> HYPERLINK "http://argparse.googlecode.com/files/argparse-1.2.1.tar.gz" \t "_blank" </w:instrText>
+      </w:r>
+      <w:r>
+        <w:rPr>
+          <w:rFonts w:eastAsia="Times New Roman" w:cs="Times New Roman"/>
+        </w:rPr>
+        <w:fldChar w:fldCharType="separate"/>
+      </w:r>
+      <w:r>
+        <w:rPr>
+          <w:rStyle w:val="Hyperlink"/>
+          <w:rFonts w:ascii="Arial" w:eastAsia="Times New Roman" w:hAnsi="Arial" w:cs="Arial"/>
+          <w:color w:val="551A8B"/>
+          <w:sz w:val="23"/>
+          <w:szCs w:val="23"/>
+          <w:shd w:val="clear" w:color="auto" w:fill="FFFFFF"/>
+        </w:rPr>
+        <w:t>http://argparse.googlecode.com/files/argparse-1.2.1.tar.gz</w:t>
+      </w:r>
+      <w:r>
+        <w:rPr>
+          <w:rFonts w:eastAsia="Times New Roman" w:cs="Times New Roman"/>
+        </w:rPr>
+        <w:fldChar w:fldCharType="end"/>
       </w:r>
     </w:p>
     <w:p>
@@ -128,6 +196,51 @@
         </w:numPr>
       </w:pPr>
       <w:r>
+        <w:t>untar and then use “python setup.py install”</w:t>
+      </w:r>
+    </w:p>
+    <w:p>
+      <w:pPr>
+        <w:pStyle w:val="ListParagraph"/>
+        <w:ind w:left="1440"/>
+      </w:pPr>
+    </w:p>
+    <w:p>
+      <w:pPr>
+        <w:pStyle w:val="ListParagraph"/>
+        <w:numPr>
+          <w:ilvl w:val="0"/>
+          <w:numId w:val="1"/>
+        </w:numPr>
+      </w:pPr>
+      <w:r>
+        <w:t>The message demo client scripts.</w:t>
+      </w:r>
+    </w:p>
+    <w:p>
+      <w:pPr>
+        <w:pStyle w:val="ListParagraph"/>
+        <w:numPr>
+          <w:ilvl w:val="1"/>
+          <w:numId w:val="1"/>
+        </w:numPr>
+      </w:pPr>
+      <w:r>
+        <w:t>http://ec2-54-200-9-5.us-west-2.compute.amazonaws.com:8080/messa</w:t>
+      </w:r>
+      <w:r>
+        <w:t>ge/static/grogers.message.tar</w:t>
+      </w:r>
+    </w:p>
+    <w:p>
+      <w:pPr>
+        <w:pStyle w:val="ListParagraph"/>
+        <w:numPr>
+          <w:ilvl w:val="1"/>
+          <w:numId w:val="1"/>
+        </w:numPr>
+      </w:pPr>
+      <w:r>
         <w:t>Aft</w:t>
       </w:r>
       <w:r>
@@ -139,8 +252,6 @@
       <w:r>
         <w:t>ntar it with “tar xvf grogers.message.tar”</w:t>
       </w:r>
-      <w:bookmarkStart w:id="0" w:name="_GoBack"/>
-      <w:bookmarkEnd w:id="0"/>
       <w:r>
         <w:t xml:space="preserve"> The directory created will have python source files that make interaction with the message server easy.</w:t>
       </w:r>
@@ -158,6 +269,7 @@
         <w:rPr>
           <w:noProof/>
         </w:rPr>
+        <w:lastRenderedPageBreak/>
         <w:drawing>
           <wp:inline distT="0" distB="0" distL="0" distR="0" wp14:anchorId="63CB5D74" wp14:editId="5FE0247B">
             <wp:extent cx="5486400" cy="1891869"/>
@@ -176,7 +288,7 @@
                     </pic:cNvPicPr>
                   </pic:nvPicPr>
                   <pic:blipFill>
-                    <a:blip r:embed="rId6">
+                    <a:blip r:embed="rId8">
                       <a:extLst>
                         <a:ext uri="{28A0092B-C50C-407E-A947-70E740481C1C}">
                           <a14:useLocalDpi xmlns:a14="http://schemas.microsoft.com/office/drawing/2010/main" val="0"/>
@@ -222,11 +334,7 @@
     <w:p/>
     <w:p>
       <w:r>
-        <w:t xml:space="preserve">createmessage.py – use this to create a new message; you provide the content, user name and password for the sender, user name for a recipient and/or a group name </w:t>
-      </w:r>
-      <w:r>
-        <w:lastRenderedPageBreak/>
-        <w:t>and a message status.  The default status is “draft”.  You can use “send” to get the message to be sent immediately after creation.</w:t>
+        <w:t>createmessage.py – use this to create a new message; you provide the content, user name and password for the sender, user name for a recipient and/or a group name and a message status.  The default status is “draft”.  You can use “send” to get the message to be sent immediately after creation.</w:t>
       </w:r>
     </w:p>
     <w:p/>
@@ -334,11 +442,7 @@
         <w:t>Security – the user name and password are not used for authentication.  This is simple matter of adding the user and password to a basic auth header and adding the request filter definition to the server’s web.xml.  The filter will pull the auth header, validate the password and refuse the request if they don’t match.  On user creation the password will be encrypted using bcrypt before stored in the database.  Once the request session has a validated user, several of the other requests can validate that the user has rights to the data they are requesting (e.g. allowed to manage messages they received.)</w:t>
       </w:r>
     </w:p>
-    <w:p>
-      <w:pPr>
-        <w:pStyle w:val="ListParagraph"/>
-      </w:pPr>
-    </w:p>
+    <w:p/>
     <w:p>
       <w:pPr>
         <w:pStyle w:val="ListParagraph"/>
@@ -348,23 +452,58 @@
         </w:numPr>
       </w:pPr>
       <w:r>
-        <w:t>Message broadcast to all.  This will be accomplished by adding a group named “all” users that users are implicitly added to.  The message sender will need to recognize the “all” group and not require explicit membership by users. When a full blow security and permission</w:t>
-      </w:r>
-      <w:r>
-        <w:t xml:space="preserve"> system is in place, </w:t>
-      </w:r>
-      <w:r>
-        <w:t>the “all” group could have explicit membership.  Users would be added automatically on creation and only authorized users coul</w:t>
-      </w:r>
-      <w:r>
-        <w:t>d change “all” group membership for the rare case when a user should no longer be part of “all”.</w:t>
+        <w:t>Receiver and Group auto-complete not yet implemented.  The server will provide a REST end point to return list of user or groups with the prefix.</w:t>
       </w:r>
     </w:p>
     <w:p>
       <w:pPr>
         <w:pStyle w:val="ListParagraph"/>
-      </w:pPr>
-    </w:p>
+        <w:numPr>
+          <w:ilvl w:val="1"/>
+          <w:numId w:val="2"/>
+        </w:numPr>
+      </w:pPr>
+      <w:r>
+        <w:t>This would use a MongoDB query like:</w:t>
+      </w:r>
+    </w:p>
+    <w:p>
+      <w:pPr>
+        <w:pStyle w:val="ListParagraph"/>
+        <w:numPr>
+          <w:ilvl w:val="2"/>
+          <w:numId w:val="2"/>
+        </w:numPr>
+      </w:pPr>
+      <w:r>
+        <w:t>db.users.find({loginName:/xyz.*/},{loginName:1}).sort({loginName:1}).limit(20)</w:t>
+      </w:r>
+    </w:p>
+    <w:p>
+      <w:pPr>
+        <w:pStyle w:val="ListParagraph"/>
+        <w:numPr>
+          <w:ilvl w:val="1"/>
+          <w:numId w:val="2"/>
+        </w:numPr>
+      </w:pPr>
+      <w:r>
+        <w:t>where “xyz” is the prefix sent to the REST endpoint and 20 is the maximum number of matches to return.</w:t>
+      </w:r>
+    </w:p>
+    <w:p>
+      <w:pPr>
+        <w:pStyle w:val="ListParagraph"/>
+        <w:numPr>
+          <w:ilvl w:val="1"/>
+          <w:numId w:val="2"/>
+        </w:numPr>
+      </w:pPr>
+      <w:r>
+        <w:t>Client would use this information to fill in receiver or group reference in the message.</w:t>
+      </w:r>
+    </w:p>
+    <w:p/>
     <w:p>
       <w:pPr>
         <w:pStyle w:val="ListParagraph"/>
@@ -374,64 +513,17 @@
         </w:numPr>
       </w:pPr>
       <w:r>
-        <w:t>Receiver and Group auto-complete</w:t>
-      </w:r>
-      <w:r>
-        <w:t xml:space="preserve"> not yet implemented.  The server will provide a</w:t>
-      </w:r>
-      <w:r>
-        <w:t xml:space="preserve"> REST end point to return list of user or groups with the prefix.</w:t>
+        <w:t>Although not visible to the client api directly.  Currently message sending is done synchronously with client request to change a message status to “send”.  If group membership is large, the client request might not return for a while. Clearly this doesn’t work for a production system.</w:t>
+      </w:r>
+      <w:r>
+        <w:t xml:space="preserve"> Sending should be handled asynchronously.</w:t>
       </w:r>
     </w:p>
     <w:p>
       <w:pPr>
         <w:pStyle w:val="ListParagraph"/>
-        <w:numPr>
-          <w:ilvl w:val="1"/>
-          <w:numId w:val="2"/>
-        </w:numPr>
-      </w:pPr>
-      <w:r>
-        <w:t>This would use a MongoDB query like:</w:t>
-      </w:r>
-    </w:p>
-    <w:p>
-      <w:pPr>
-        <w:pStyle w:val="ListParagraph"/>
-        <w:numPr>
-          <w:ilvl w:val="2"/>
-          <w:numId w:val="2"/>
-        </w:numPr>
-      </w:pPr>
-      <w:r>
-        <w:t>db.users.find({loginName:/xyz.*/},{loginName:1}).sort({loginName:1}).limit(20)</w:t>
-      </w:r>
-    </w:p>
-    <w:p>
-      <w:pPr>
-        <w:pStyle w:val="ListParagraph"/>
-        <w:numPr>
-          <w:ilvl w:val="1"/>
-          <w:numId w:val="2"/>
-        </w:numPr>
-      </w:pPr>
-      <w:r>
-        <w:t>where “xyz” is the prefix sent to the REST endpoint and 20 is the maximum number of matches to return.</w:t>
-      </w:r>
-    </w:p>
-    <w:p>
-      <w:pPr>
-        <w:pStyle w:val="ListParagraph"/>
-        <w:numPr>
-          <w:ilvl w:val="1"/>
-          <w:numId w:val="2"/>
-        </w:numPr>
-      </w:pPr>
-      <w:r>
-        <w:t>Client would use this information to fill in receiver or group reference in the message.</w:t>
-      </w:r>
-    </w:p>
-    <w:p/>
+      </w:pPr>
+    </w:p>
     <w:p>
       <w:pPr>
         <w:pStyle w:val="ListParagraph"/>
@@ -441,10 +533,7 @@
         </w:numPr>
       </w:pPr>
       <w:r>
-        <w:t>Although not visible to the client api directly.  Currently message sending is done synchronously with client request to change a message status to “send”.  If group membership is large, the client request might not return for a while. Clearly this doesn’t work for a production system.</w:t>
-      </w:r>
-      <w:r>
-        <w:t xml:space="preserve"> Sending should be handled asynchronously.</w:t>
+        <w:t>Error handling on the server.  All responses are supposed to be JSON.  A filter needs to be added request pipeline to ensure that all errors added to the response content as JSON rather than HTML.</w:t>
       </w:r>
     </w:p>
     <w:p>
@@ -461,7 +550,7 @@
         </w:numPr>
       </w:pPr>
       <w:r>
-        <w:t>Error handling on the server.  All responses are supposed to be JSON.  A filter needs to be added request pipeline to ensure that all errors added to the response content as JSON rather than HTML.</w:t>
+        <w:t>Message search paging needs to be based on message dates in order to be stable as new messages are added. For example: messages created prior to a specific time and then offset and limited.</w:t>
       </w:r>
     </w:p>
     <w:p>
@@ -472,14 +561,7 @@
     <w:p>
       <w:pPr>
         <w:pStyle w:val="ListParagraph"/>
-        <w:numPr>
-          <w:ilvl w:val="0"/>
-          <w:numId w:val="2"/>
-        </w:numPr>
-      </w:pPr>
-      <w:r>
-        <w:t>Message search paging needs to be based on message dates in order to be stable as new messages are added. For example: messages created prior to a specific time and then offset and limited.</w:t>
-      </w:r>
+      </w:pPr>
     </w:p>
     <w:p>
       <w:pPr>
@@ -488,16 +570,6 @@
     </w:p>
     <w:p>
       <w:pPr>
-        <w:pStyle w:val="ListParagraph"/>
-      </w:pPr>
-    </w:p>
-    <w:p>
-      <w:pPr>
-        <w:pStyle w:val="ListParagraph"/>
-      </w:pPr>
-    </w:p>
-    <w:p>
-      <w:pPr>
         <w:pStyle w:val="Heading1"/>
       </w:pPr>
       <w:r>
@@ -2278,6 +2350,79 @@
       <w:r>
         <w:t>Exercise left to the reader: You check the inbox for mimi and you will see that she did not receive the email that went to the students.</w:t>
       </w:r>
+    </w:p>
+    <w:p>
+      <w:pPr>
+        <w:pStyle w:val="Code"/>
+      </w:pPr>
+    </w:p>
+    <w:p>
+      <w:pPr>
+        <w:pStyle w:val="Heading2"/>
+      </w:pPr>
+      <w:r>
+        <w:t>Sending a message to all users:</w:t>
+      </w:r>
+    </w:p>
+    <w:p>
+      <w:r>
+        <w:t>To send a message to all users, use the “all”</w:t>
+      </w:r>
+      <w:bookmarkStart w:id="0" w:name="_GoBack"/>
+      <w:bookmarkEnd w:id="0"/>
+      <w:r>
+        <w:t xml:space="preserve"> group.  Note however that users do not need, nor are they, explicitly members of the all group.</w:t>
+      </w:r>
+    </w:p>
+    <w:p/>
+    <w:p>
+      <w:pPr>
+        <w:pStyle w:val="Code"/>
+        <w:rPr>
+          <w:b/>
+        </w:rPr>
+      </w:pPr>
+      <w:r>
+        <w:rPr>
+          <w:b/>
+        </w:rPr>
+        <w:t xml:space="preserve">python createmessage.py </w:t>
+      </w:r>
+      <w:r>
+        <w:rPr>
+          <w:b/>
+        </w:rPr>
+        <w:t xml:space="preserve"> -g </w:t>
+      </w:r>
+      <w:r>
+        <w:rPr>
+          <w:b/>
+        </w:rPr>
+        <w:t>all</w:t>
+      </w:r>
+      <w:r>
+        <w:rPr>
+          <w:b/>
+        </w:rPr>
+        <w:t xml:space="preserve"> -p se</w:t>
+      </w:r>
+      <w:r>
+        <w:rPr>
+          <w:b/>
+        </w:rPr>
+        <w:t>cret -l greg -c "hello everyone</w:t>
+      </w:r>
+      <w:r>
+        <w:rPr>
+          <w:b/>
+        </w:rPr>
+        <w:t>" -s send</w:t>
+      </w:r>
+    </w:p>
+    <w:p>
+      <w:pPr>
+        <w:pStyle w:val="Code"/>
+      </w:pPr>
     </w:p>
     <w:p>
       <w:pPr>

</xml_diff>